<commit_message>
Date: 26 Aug 2025
</commit_message>
<xml_diff>
--- a/Assignments_SA2505022.docx
+++ b/Assignments_SA2505022.docx
@@ -6390,17 +6390,55 @@
         </w:rPr>
         <w:t xml:space="preserve">. Don’t forget to add Page Factory </w:t>
       </w:r>
+    </w:p>
+    <w:p>
+      <w:pPr>
+        <w:rPr>
+          <w:sz w:val="26"/>
+          <w:szCs w:val="24"/>
+          <w:lang w:val="en-US"/>
+        </w:rPr>
+      </w:pPr>
+    </w:p>
+    <w:p>
+      <w:pPr>
+        <w:rPr>
+          <w:b/>
+          <w:bCs/>
+          <w:sz w:val="26"/>
+          <w:szCs w:val="24"/>
+          <w:lang w:val="en-US"/>
+        </w:rPr>
+      </w:pPr>
+      <w:r>
+        <w:rPr>
+          <w:b/>
+          <w:bCs/>
+          <w:sz w:val="26"/>
+          <w:szCs w:val="24"/>
+          <w:lang w:val="en-US"/>
+        </w:rPr>
+        <w:t>Cucumber Assignment</w:t>
+      </w:r>
+    </w:p>
+    <w:p>
+      <w:pPr>
+        <w:rPr>
+          <w:sz w:val="26"/>
+          <w:szCs w:val="24"/>
+          <w:lang w:val="en-US"/>
+        </w:rPr>
+      </w:pPr>
+      <w:r>
+        <w:rPr>
+          <w:sz w:val="26"/>
+          <w:szCs w:val="24"/>
+          <w:lang w:val="en-US"/>
+        </w:rPr>
+        <w:t>Create 4 Scenarios to test BigBasket links</w:t>
+      </w:r>
       <w:bookmarkStart w:id="0" w:name="_GoBack"/>
       <w:bookmarkEnd w:id="0"/>
-    </w:p>
-    <w:p>
-      <w:pPr>
-        <w:rPr>
-          <w:sz w:val="26"/>
-          <w:szCs w:val="24"/>
-          <w:lang w:val="en-US"/>
-        </w:rPr>
-      </w:pPr>
     </w:p>
     <w:sectPr>
       <w:pgSz w:w="11906" w:h="16838"/>

</xml_diff>